<commit_message>
CONTRIBUTION REPORT by koko
</commit_message>
<xml_diff>
--- a/others/Files/Reports/CONTRIBUTION REPORT.docx
+++ b/others/Files/Reports/CONTRIBUTION REPORT.docx
@@ -1,6 +1,6 @@
 
 <file path=word/document.xml><?xml version="1.0" encoding="utf-8"?>
-<w:document xmlns:wpc="http://schemas.microsoft.com/office/word/2010/wordprocessingCanvas" xmlns:mc="http://schemas.openxmlformats.org/markup-compatibility/2006" xmlns:o="urn:schemas-microsoft-com:office:office" xmlns:r="http://schemas.openxmlformats.org/officeDocument/2006/relationships" xmlns:m="http://schemas.openxmlformats.org/officeDocument/2006/math" xmlns:v="urn:schemas-microsoft-com:vml" xmlns:wp14="http://schemas.microsoft.com/office/word/2010/wordprocessingDrawing" xmlns:wp="http://schemas.openxmlformats.org/drawingml/2006/wordprocessingDrawing" xmlns:w10="urn:schemas-microsoft-com:office:word" xmlns:w="http://schemas.openxmlformats.org/wordprocessingml/2006/main" xmlns:w14="http://schemas.microsoft.com/office/word/2010/wordml" xmlns:wpg="http://schemas.microsoft.com/office/word/2010/wordprocessingGroup" xmlns:wpi="http://schemas.microsoft.com/office/word/2010/wordprocessingInk" xmlns:wne="http://schemas.microsoft.com/office/word/2006/wordml" xmlns:wps="http://schemas.microsoft.com/office/word/2010/wordprocessingShape" mc:Ignorable="w14 wp14">
+<w:document xmlns:ve="http://schemas.openxmlformats.org/markup-compatibility/2006" xmlns:o="urn:schemas-microsoft-com:office:office" xmlns:r="http://schemas.openxmlformats.org/officeDocument/2006/relationships" xmlns:m="http://schemas.openxmlformats.org/officeDocument/2006/math" xmlns:v="urn:schemas-microsoft-com:vml" xmlns:wp="http://schemas.openxmlformats.org/drawingml/2006/wordprocessingDrawing" xmlns:w10="urn:schemas-microsoft-com:office:word" xmlns:w="http://schemas.openxmlformats.org/wordprocessingml/2006/main" xmlns:wne="http://schemas.microsoft.com/office/word/2006/wordml">
   <w:body>
     <w:p>
       <w:pPr>
@@ -2981,6 +2981,48 @@
           <w:u w:val="single"/>
         </w:rPr>
       </w:pPr>
+    </w:p>
+    <w:p>
+      <w:pPr>
+        <w:tabs>
+          <w:tab w:val="left" w:pos="2880"/>
+        </w:tabs>
+        <w:rPr>
+          <w:rFonts w:ascii="Times New Roman" w:hAnsi="Times New Roman" w:cs="Times New Roman"/>
+          <w:b/>
+          <w:sz w:val="24"/>
+          <w:szCs w:val="24"/>
+          <w:u w:val="single"/>
+        </w:rPr>
+      </w:pPr>
+    </w:p>
+    <w:p>
+      <w:pPr>
+        <w:tabs>
+          <w:tab w:val="left" w:pos="2880"/>
+        </w:tabs>
+        <w:rPr>
+          <w:rFonts w:ascii="Times New Roman" w:hAnsi="Times New Roman" w:cs="Times New Roman"/>
+          <w:b/>
+          <w:sz w:val="24"/>
+          <w:szCs w:val="24"/>
+          <w:u w:val="single"/>
+        </w:rPr>
+      </w:pPr>
+    </w:p>
+    <w:p>
+      <w:pPr>
+        <w:tabs>
+          <w:tab w:val="left" w:pos="2880"/>
+        </w:tabs>
+        <w:rPr>
+          <w:rFonts w:ascii="Times New Roman" w:hAnsi="Times New Roman" w:cs="Times New Roman"/>
+          <w:b/>
+          <w:sz w:val="24"/>
+          <w:szCs w:val="24"/>
+          <w:u w:val="single"/>
+        </w:rPr>
+      </w:pPr>
       <w:proofErr w:type="spellStart"/>
       <w:r>
         <w:rPr>
@@ -2990,6 +3032,7 @@
           <w:szCs w:val="24"/>
           <w:u w:val="single"/>
         </w:rPr>
+        <w:lastRenderedPageBreak/>
         <w:t>Wai</w:t>
       </w:r>
       <w:proofErr w:type="spellEnd"/>
@@ -3004,7 +3047,6 @@
         <w:t xml:space="preserve"> Yan </w:t>
       </w:r>
       <w:proofErr w:type="spellStart"/>
-      <w:proofErr w:type="gramStart"/>
       <w:r>
         <w:rPr>
           <w:rFonts w:ascii="Times New Roman" w:hAnsi="Times New Roman" w:cs="Times New Roman"/>
@@ -3016,7 +3058,6 @@
         <w:t>Ko</w:t>
       </w:r>
       <w:proofErr w:type="spellEnd"/>
-      <w:proofErr w:type="gramEnd"/>
       <w:r>
         <w:rPr>
           <w:rFonts w:ascii="Times New Roman" w:hAnsi="Times New Roman" w:cs="Times New Roman"/>
@@ -3070,46 +3111,630 @@
           <w:tab w:val="left" w:pos="1787"/>
         </w:tabs>
         <w:rPr>
-          <w:rFonts w:ascii="Times New Roman" w:hAnsi="Times New Roman" w:cs="Times New Roman"/>
-          <w:sz w:val="24"/>
-          <w:szCs w:val="24"/>
-        </w:rPr>
-      </w:pPr>
-      <w:r>
-        <w:rPr>
-          <w:rFonts w:ascii="Times New Roman" w:hAnsi="Times New Roman" w:cs="Times New Roman"/>
-          <w:sz w:val="24"/>
-          <w:szCs w:val="24"/>
-        </w:rPr>
-        <w:t>Appointed as a member in presentation layer group</w:t>
-      </w:r>
-      <w:r>
-        <w:rPr>
-          <w:rFonts w:ascii="Times New Roman" w:hAnsi="Times New Roman" w:cs="Times New Roman"/>
-          <w:sz w:val="24"/>
-          <w:szCs w:val="24"/>
-        </w:rPr>
-        <w:t xml:space="preserve"> and a member in testing group</w:t>
-      </w:r>
-    </w:p>
-    <w:p>
-      <w:pPr>
-        <w:rPr>
-          <w:rFonts w:ascii="Times New Roman" w:hAnsi="Times New Roman" w:cs="Times New Roman"/>
-          <w:sz w:val="24"/>
-          <w:szCs w:val="24"/>
-          <w:u w:val="single"/>
-        </w:rPr>
-      </w:pPr>
-      <w:r>
-        <w:rPr>
-          <w:rFonts w:ascii="Times New Roman" w:hAnsi="Times New Roman" w:cs="Times New Roman"/>
-          <w:sz w:val="24"/>
-          <w:szCs w:val="24"/>
-          <w:u w:val="single"/>
+          <w:rFonts w:ascii="Calibri" w:hAnsi="Calibri" w:cs="Calibri"/>
+        </w:rPr>
+      </w:pPr>
+      <w:r>
+        <w:rPr>
+          <w:rFonts w:ascii="Calibri" w:hAnsi="Calibri" w:cs="Calibri"/>
+        </w:rPr>
+        <w:t>The main role and responsibilities for Logic University Stationery Store Inventory Systems are:</w:t>
+      </w:r>
+    </w:p>
+    <w:p>
+      <w:pPr>
+        <w:pStyle w:val="ListParagraph"/>
+        <w:numPr>
+          <w:ilvl w:val="1"/>
+          <w:numId w:val="14"/>
+        </w:numPr>
+        <w:ind w:left="1350" w:hanging="540"/>
+        <w:rPr>
+          <w:rFonts w:ascii="Calibri" w:hAnsi="Calibri" w:cs="Calibri"/>
+        </w:rPr>
+      </w:pPr>
+      <w:r>
+        <w:rPr>
+          <w:rFonts w:ascii="Calibri" w:hAnsi="Calibri" w:cs="Calibri"/>
+        </w:rPr>
+        <w:t>Project Planning</w:t>
+      </w:r>
+    </w:p>
+    <w:p>
+      <w:pPr>
+        <w:pStyle w:val="ListParagraph"/>
+        <w:numPr>
+          <w:ilvl w:val="1"/>
+          <w:numId w:val="14"/>
+        </w:numPr>
+        <w:ind w:left="1350" w:hanging="540"/>
+        <w:rPr>
+          <w:rFonts w:ascii="Calibri" w:hAnsi="Calibri" w:cs="Calibri"/>
+        </w:rPr>
+      </w:pPr>
+      <w:r>
+        <w:rPr>
+          <w:rFonts w:ascii="Calibri" w:hAnsi="Calibri" w:cs="Calibri"/>
+        </w:rPr>
+        <w:t>Functional Requirements</w:t>
+      </w:r>
+    </w:p>
+    <w:p>
+      <w:pPr>
+        <w:pStyle w:val="ListParagraph"/>
+        <w:numPr>
+          <w:ilvl w:val="1"/>
+          <w:numId w:val="14"/>
+        </w:numPr>
+        <w:ind w:left="1350" w:hanging="540"/>
+        <w:rPr>
+          <w:rFonts w:ascii="Calibri" w:hAnsi="Calibri" w:cs="Calibri"/>
+        </w:rPr>
+      </w:pPr>
+      <w:r>
+        <w:rPr>
+          <w:rFonts w:ascii="Calibri" w:hAnsi="Calibri" w:cs="Calibri"/>
+        </w:rPr>
+        <w:t>Non-Functional Requirements</w:t>
+      </w:r>
+    </w:p>
+    <w:p>
+      <w:pPr>
+        <w:pStyle w:val="ListParagraph"/>
+        <w:numPr>
+          <w:ilvl w:val="1"/>
+          <w:numId w:val="14"/>
+        </w:numPr>
+        <w:ind w:left="1350" w:hanging="540"/>
+        <w:rPr>
+          <w:rFonts w:ascii="Calibri" w:hAnsi="Calibri" w:cs="Calibri"/>
+        </w:rPr>
+      </w:pPr>
+      <w:r>
+        <w:rPr>
+          <w:rFonts w:ascii="Calibri" w:hAnsi="Calibri" w:cs="Calibri"/>
+        </w:rPr>
+        <w:t>UI Specification</w:t>
+      </w:r>
+    </w:p>
+    <w:p>
+      <w:pPr>
+        <w:pStyle w:val="ListParagraph"/>
+        <w:numPr>
+          <w:ilvl w:val="1"/>
+          <w:numId w:val="14"/>
+        </w:numPr>
+        <w:ind w:left="1350" w:hanging="540"/>
+        <w:rPr>
+          <w:rFonts w:ascii="Calibri" w:hAnsi="Calibri" w:cs="Calibri"/>
+        </w:rPr>
+      </w:pPr>
+      <w:r>
+        <w:rPr>
+          <w:rFonts w:ascii="Calibri" w:hAnsi="Calibri" w:cs="Calibri"/>
+        </w:rPr>
+        <w:t>Analysis Models</w:t>
+      </w:r>
+    </w:p>
+    <w:p>
+      <w:pPr>
+        <w:pStyle w:val="ListParagraph"/>
+        <w:numPr>
+          <w:ilvl w:val="1"/>
+          <w:numId w:val="14"/>
+        </w:numPr>
+        <w:ind w:left="1350" w:hanging="540"/>
+        <w:rPr>
+          <w:rFonts w:ascii="Calibri" w:hAnsi="Calibri" w:cs="Calibri"/>
+        </w:rPr>
+      </w:pPr>
+      <w:r>
+        <w:rPr>
+          <w:rFonts w:ascii="Calibri" w:hAnsi="Calibri" w:cs="Calibri"/>
+        </w:rPr>
+        <w:t>Design Models</w:t>
+      </w:r>
+    </w:p>
+    <w:p>
+      <w:pPr>
+        <w:pStyle w:val="ListParagraph"/>
+        <w:numPr>
+          <w:ilvl w:val="1"/>
+          <w:numId w:val="14"/>
+        </w:numPr>
+        <w:ind w:left="1350" w:hanging="540"/>
+        <w:rPr>
+          <w:rFonts w:ascii="Calibri" w:hAnsi="Calibri" w:cs="Calibri"/>
+        </w:rPr>
+      </w:pPr>
+      <w:r>
+        <w:rPr>
+          <w:rFonts w:ascii="Calibri" w:hAnsi="Calibri" w:cs="Calibri"/>
+        </w:rPr>
+        <w:t>Implementation Workflow</w:t>
+      </w:r>
+    </w:p>
+    <w:p>
+      <w:pPr>
+        <w:pStyle w:val="ListParagraph"/>
+        <w:numPr>
+          <w:ilvl w:val="1"/>
+          <w:numId w:val="14"/>
+        </w:numPr>
+        <w:ind w:left="1350" w:hanging="540"/>
+        <w:rPr>
+          <w:rFonts w:ascii="Calibri" w:hAnsi="Calibri" w:cs="Calibri"/>
+        </w:rPr>
+      </w:pPr>
+      <w:r>
+        <w:rPr>
+          <w:rFonts w:ascii="Calibri" w:hAnsi="Calibri" w:cs="Calibri"/>
+        </w:rPr>
+        <w:t>Test Workflow</w:t>
+      </w:r>
+    </w:p>
+    <w:p>
+      <w:pPr>
+        <w:pStyle w:val="ListParagraph"/>
+        <w:numPr>
+          <w:ilvl w:val="1"/>
+          <w:numId w:val="14"/>
+        </w:numPr>
+        <w:ind w:left="1350" w:hanging="540"/>
+        <w:rPr>
+          <w:rFonts w:ascii="Calibri" w:hAnsi="Calibri" w:cs="Calibri"/>
+        </w:rPr>
+      </w:pPr>
+      <w:r>
+        <w:rPr>
+          <w:rFonts w:ascii="Calibri" w:hAnsi="Calibri" w:cs="Calibri"/>
+        </w:rPr>
+        <w:t>UI Web Design</w:t>
+      </w:r>
+    </w:p>
+    <w:p>
+      <w:pPr>
+        <w:pStyle w:val="ListParagraph"/>
+        <w:numPr>
+          <w:ilvl w:val="1"/>
+          <w:numId w:val="15"/>
+        </w:numPr>
+        <w:ind w:left="1350" w:hanging="540"/>
+        <w:rPr>
+          <w:rFonts w:ascii="Times New Roman" w:hAnsi="Times New Roman" w:cs="Times New Roman"/>
+          <w:sz w:val="24"/>
+          <w:szCs w:val="24"/>
+        </w:rPr>
+      </w:pPr>
+      <w:r>
+        <w:rPr>
+          <w:rFonts w:ascii="Calibri" w:hAnsi="Calibri" w:cs="Calibri"/>
+        </w:rPr>
+        <w:t>Style Sheet</w:t>
+      </w:r>
+    </w:p>
+    <w:p>
+      <w:pPr>
+        <w:pStyle w:val="ListParagraph"/>
+        <w:numPr>
+          <w:ilvl w:val="1"/>
+          <w:numId w:val="15"/>
+        </w:numPr>
+        <w:ind w:left="1350" w:hanging="540"/>
+        <w:rPr>
+          <w:rFonts w:ascii="Times New Roman" w:hAnsi="Times New Roman" w:cs="Times New Roman"/>
+          <w:sz w:val="24"/>
+          <w:szCs w:val="24"/>
+        </w:rPr>
+      </w:pPr>
+      <w:r>
+        <w:rPr>
+          <w:rFonts w:ascii="Times New Roman" w:hAnsi="Times New Roman" w:cs="Times New Roman"/>
+          <w:sz w:val="24"/>
+          <w:szCs w:val="24"/>
+        </w:rPr>
+        <w:t>Member in presentation layer group and a member in testing group</w:t>
+      </w:r>
+    </w:p>
+    <w:p>
+      <w:pPr>
+        <w:pStyle w:val="ListParagraph"/>
+        <w:tabs>
+          <w:tab w:val="left" w:pos="1787"/>
+        </w:tabs>
+        <w:rPr>
+          <w:rFonts w:ascii="Times New Roman" w:hAnsi="Times New Roman" w:cs="Times New Roman"/>
+          <w:sz w:val="24"/>
+          <w:szCs w:val="24"/>
+        </w:rPr>
+      </w:pPr>
+    </w:p>
+    <w:p>
+      <w:pPr>
+        <w:rPr>
+          <w:rFonts w:ascii="Times New Roman" w:hAnsi="Times New Roman" w:cs="Times New Roman"/>
+          <w:sz w:val="24"/>
+          <w:szCs w:val="24"/>
+          <w:u w:val="single"/>
+        </w:rPr>
+      </w:pPr>
+      <w:r>
+        <w:rPr>
+          <w:rFonts w:ascii="Times New Roman" w:hAnsi="Times New Roman" w:cs="Times New Roman"/>
+          <w:sz w:val="24"/>
+          <w:szCs w:val="24"/>
+          <w:u w:val="single"/>
+        </w:rPr>
+        <w:t>Deliverables &amp; interaction within the teams:</w:t>
+      </w:r>
+    </w:p>
+    <w:p>
+      <w:pPr>
+        <w:pStyle w:val="ListParagraph"/>
+        <w:numPr>
+          <w:ilvl w:val="0"/>
+          <w:numId w:val="4"/>
+        </w:numPr>
+        <w:tabs>
+          <w:tab w:val="left" w:pos="1787"/>
+        </w:tabs>
+        <w:rPr>
+          <w:rFonts w:ascii="Calibri" w:hAnsi="Calibri" w:cs="Calibri"/>
+        </w:rPr>
+      </w:pPr>
+      <w:r>
+        <w:rPr>
+          <w:rFonts w:ascii="Calibri" w:hAnsi="Calibri" w:cs="Calibri"/>
+        </w:rPr>
+        <w:t>The major deliverables and interaction with the team are:</w:t>
+      </w:r>
+    </w:p>
+    <w:p>
+      <w:pPr>
+        <w:pStyle w:val="ListParagraph"/>
+        <w:numPr>
+          <w:ilvl w:val="1"/>
+          <w:numId w:val="14"/>
+        </w:numPr>
+        <w:ind w:left="1350" w:hanging="540"/>
+        <w:rPr>
+          <w:rFonts w:ascii="Calibri" w:hAnsi="Calibri" w:cs="Calibri"/>
+        </w:rPr>
+      </w:pPr>
+      <w:r>
+        <w:rPr>
+          <w:rFonts w:ascii="Calibri" w:hAnsi="Calibri" w:cs="Calibri"/>
+        </w:rPr>
+        <w:t>Participate in Project Planning discussion</w:t>
+      </w:r>
+    </w:p>
+    <w:p>
+      <w:pPr>
+        <w:pStyle w:val="ListParagraph"/>
+        <w:numPr>
+          <w:ilvl w:val="1"/>
+          <w:numId w:val="14"/>
+        </w:numPr>
+        <w:ind w:left="1350" w:hanging="540"/>
+        <w:rPr>
+          <w:rFonts w:ascii="Calibri" w:hAnsi="Calibri" w:cs="Calibri"/>
+        </w:rPr>
+      </w:pPr>
+      <w:r>
+        <w:rPr>
+          <w:rFonts w:ascii="Calibri" w:hAnsi="Calibri" w:cs="Calibri"/>
+        </w:rPr>
+        <w:t>Participate in team meeting</w:t>
+      </w:r>
+    </w:p>
+    <w:p>
+      <w:pPr>
+        <w:pStyle w:val="ListParagraph"/>
+        <w:numPr>
+          <w:ilvl w:val="1"/>
+          <w:numId w:val="14"/>
+        </w:numPr>
+        <w:ind w:left="1350" w:hanging="540"/>
+        <w:rPr>
+          <w:rFonts w:ascii="Calibri" w:hAnsi="Calibri" w:cs="Calibri"/>
+        </w:rPr>
+      </w:pPr>
+      <w:r>
+        <w:rPr>
+          <w:rFonts w:ascii="Calibri" w:hAnsi="Calibri" w:cs="Calibri"/>
+        </w:rPr>
+        <w:t>Contribute in Functional Requirement Specification</w:t>
+      </w:r>
+    </w:p>
+    <w:p>
+      <w:pPr>
+        <w:pStyle w:val="ListParagraph"/>
+        <w:numPr>
+          <w:ilvl w:val="1"/>
+          <w:numId w:val="14"/>
+        </w:numPr>
+        <w:ind w:left="1350" w:hanging="540"/>
+        <w:rPr>
+          <w:rFonts w:ascii="Calibri" w:hAnsi="Calibri" w:cs="Calibri"/>
+        </w:rPr>
+      </w:pPr>
+      <w:r>
+        <w:rPr>
+          <w:rFonts w:ascii="Calibri" w:hAnsi="Calibri" w:cs="Calibri"/>
+        </w:rPr>
+        <w:t>Contribute in Non-Functional Requirement Specification</w:t>
+      </w:r>
+    </w:p>
+    <w:p>
+      <w:pPr>
+        <w:pStyle w:val="ListParagraph"/>
+        <w:numPr>
+          <w:ilvl w:val="1"/>
+          <w:numId w:val="14"/>
+        </w:numPr>
+        <w:ind w:left="1350" w:hanging="540"/>
+        <w:rPr>
+          <w:rFonts w:ascii="Calibri" w:hAnsi="Calibri" w:cs="Calibri"/>
+        </w:rPr>
+      </w:pPr>
+      <w:r>
+        <w:rPr>
+          <w:rFonts w:ascii="Calibri" w:hAnsi="Calibri" w:cs="Calibri"/>
+        </w:rPr>
+        <w:t>Discuss and finalize UI Specifications with the team</w:t>
+      </w:r>
+    </w:p>
+    <w:p>
+      <w:pPr>
+        <w:pStyle w:val="ListParagraph"/>
+        <w:numPr>
+          <w:ilvl w:val="1"/>
+          <w:numId w:val="14"/>
+        </w:numPr>
+        <w:ind w:left="1350" w:hanging="540"/>
+        <w:rPr>
+          <w:rFonts w:ascii="Calibri" w:hAnsi="Calibri" w:cs="Calibri"/>
+        </w:rPr>
+      </w:pPr>
+      <w:r>
+        <w:rPr>
+          <w:rFonts w:ascii="Calibri" w:hAnsi="Calibri" w:cs="Calibri"/>
+        </w:rPr>
+        <w:t>Take part in drawing some use cases, sequence diagrams, collaboration diagrams and class diagrams by using Rational Rose tool</w:t>
+      </w:r>
+    </w:p>
+    <w:p>
+      <w:pPr>
+        <w:pStyle w:val="ListParagraph"/>
+        <w:numPr>
+          <w:ilvl w:val="1"/>
+          <w:numId w:val="14"/>
+        </w:numPr>
+        <w:ind w:left="1350" w:hanging="540"/>
+        <w:rPr>
+          <w:rFonts w:ascii="Calibri" w:hAnsi="Calibri" w:cs="Calibri"/>
+        </w:rPr>
+      </w:pPr>
+      <w:r>
+        <w:rPr>
+          <w:rFonts w:ascii="Calibri" w:hAnsi="Calibri" w:cs="Calibri"/>
+        </w:rPr>
+        <w:t>Participate in presentation layer group for UI design</w:t>
+      </w:r>
+    </w:p>
+    <w:p>
+      <w:pPr>
+        <w:pStyle w:val="ListParagraph"/>
+        <w:numPr>
+          <w:ilvl w:val="1"/>
+          <w:numId w:val="14"/>
+        </w:numPr>
+        <w:ind w:left="1350" w:hanging="540"/>
+        <w:rPr>
+          <w:rFonts w:ascii="Calibri" w:hAnsi="Calibri" w:cs="Calibri"/>
+        </w:rPr>
+      </w:pPr>
+      <w:r>
+        <w:rPr>
+          <w:rFonts w:ascii="Calibri" w:hAnsi="Calibri" w:cs="Calibri"/>
+        </w:rPr>
+        <w:t>Participate in Integration and Testing Workflow</w:t>
+      </w:r>
+    </w:p>
+    <w:p>
+      <w:pPr>
+        <w:pStyle w:val="ListParagraph"/>
+        <w:numPr>
+          <w:ilvl w:val="1"/>
+          <w:numId w:val="14"/>
+        </w:numPr>
+        <w:ind w:left="1350" w:hanging="540"/>
+        <w:rPr>
+          <w:rFonts w:ascii="Calibri" w:hAnsi="Calibri" w:cs="Calibri"/>
+        </w:rPr>
+      </w:pPr>
+      <w:r>
+        <w:rPr>
+          <w:rFonts w:ascii="Calibri" w:hAnsi="Calibri" w:cs="Calibri"/>
+        </w:rPr>
+        <w:t>Prepare test scripts for some web forms</w:t>
+      </w:r>
+    </w:p>
+    <w:p>
+      <w:pPr>
+        <w:pStyle w:val="ListParagraph"/>
+        <w:numPr>
+          <w:ilvl w:val="1"/>
+          <w:numId w:val="14"/>
+        </w:numPr>
+        <w:ind w:left="1350" w:hanging="540"/>
+        <w:rPr>
+          <w:rFonts w:ascii="Calibri" w:hAnsi="Calibri" w:cs="Calibri"/>
+        </w:rPr>
+      </w:pPr>
+      <w:r>
+        <w:rPr>
+          <w:rFonts w:ascii="Calibri" w:hAnsi="Calibri" w:cs="Calibri"/>
+        </w:rPr>
+        <w:t>Performs conducting testing and functional testing</w:t>
+      </w:r>
+    </w:p>
+    <w:p>
+      <w:pPr>
+        <w:pStyle w:val="ListParagraph"/>
+        <w:numPr>
+          <w:ilvl w:val="1"/>
+          <w:numId w:val="14"/>
+        </w:numPr>
+        <w:ind w:left="1350" w:hanging="540"/>
+        <w:rPr>
+          <w:rFonts w:ascii="Calibri" w:hAnsi="Calibri" w:cs="Calibri"/>
+        </w:rPr>
+      </w:pPr>
+      <w:r>
+        <w:rPr>
+          <w:rFonts w:ascii="Calibri" w:hAnsi="Calibri" w:cs="Calibri"/>
+        </w:rPr>
+        <w:t>Co-ordinate the team members through the project</w:t>
+      </w:r>
+    </w:p>
+    <w:p>
+      <w:pPr>
+        <w:pStyle w:val="ListParagraph"/>
+        <w:numPr>
+          <w:ilvl w:val="1"/>
+          <w:numId w:val="14"/>
+        </w:numPr>
+        <w:ind w:left="1350" w:hanging="540"/>
+        <w:rPr>
+          <w:rFonts w:ascii="Calibri" w:hAnsi="Calibri" w:cs="Calibri"/>
+        </w:rPr>
+      </w:pPr>
+      <w:r>
+        <w:rPr>
+          <w:rFonts w:ascii="Calibri" w:hAnsi="Calibri" w:cs="Calibri"/>
+        </w:rPr>
+        <w:t>Co-ordinate the team by fixing some bugs</w:t>
+      </w:r>
+    </w:p>
+    <w:p>
+      <w:pPr>
+        <w:pStyle w:val="ListParagraph"/>
+        <w:numPr>
+          <w:ilvl w:val="1"/>
+          <w:numId w:val="14"/>
+        </w:numPr>
+        <w:ind w:left="1350" w:hanging="540"/>
+        <w:rPr>
+          <w:rFonts w:ascii="Calibri" w:hAnsi="Calibri" w:cs="Calibri"/>
+        </w:rPr>
+      </w:pPr>
+      <w:r>
+        <w:rPr>
+          <w:rFonts w:ascii="Calibri" w:hAnsi="Calibri" w:cs="Calibri"/>
+        </w:rPr>
+        <w:t>Co-ordinate the team to produce the final project report on time</w:t>
+      </w:r>
+      <w:r>
+        <w:rPr>
+          <w:rFonts w:ascii="Calibri" w:hAnsi="Calibri" w:cs="Calibri"/>
+        </w:rPr>
+        <w:t xml:space="preserve">  </w:t>
+      </w:r>
+    </w:p>
+    <w:p>
+      <w:pPr>
+        <w:rPr>
+          <w:rFonts w:ascii="Times New Roman" w:hAnsi="Times New Roman" w:cs="Times New Roman"/>
+          <w:sz w:val="24"/>
+          <w:szCs w:val="24"/>
+          <w:u w:val="single"/>
+        </w:rPr>
+      </w:pPr>
+      <w:r>
+        <w:rPr>
+          <w:rFonts w:ascii="Times New Roman" w:hAnsi="Times New Roman" w:cs="Times New Roman"/>
+          <w:sz w:val="24"/>
+          <w:szCs w:val="24"/>
+          <w:u w:val="single"/>
+        </w:rPr>
+        <w:t>Major Challenges &amp; Resolution:</w:t>
+      </w:r>
+    </w:p>
+    <w:p>
+      <w:pPr>
+        <w:pStyle w:val="ListParagraph"/>
+        <w:numPr>
+          <w:ilvl w:val="0"/>
+          <w:numId w:val="8"/>
+        </w:numPr>
+        <w:tabs>
+          <w:tab w:val="left" w:pos="2707"/>
+        </w:tabs>
+        <w:rPr>
+          <w:rFonts w:ascii="Times New Roman" w:hAnsi="Times New Roman" w:cs="Times New Roman"/>
+          <w:sz w:val="24"/>
+          <w:szCs w:val="24"/>
+        </w:rPr>
+      </w:pPr>
+      <w:r>
+        <w:rPr>
+          <w:rFonts w:ascii="Times New Roman" w:hAnsi="Times New Roman" w:cs="Times New Roman"/>
+          <w:sz w:val="24"/>
+          <w:szCs w:val="24"/>
+        </w:rPr>
+        <w:t>Firstly, I try to understand Software Development Life Cycle (SDLC) to implement the system</w:t>
+      </w:r>
+    </w:p>
+    <w:p>
+      <w:pPr>
+        <w:pStyle w:val="ListParagraph"/>
+        <w:numPr>
+          <w:ilvl w:val="0"/>
+          <w:numId w:val="8"/>
+        </w:numPr>
+        <w:tabs>
+          <w:tab w:val="left" w:pos="2707"/>
+        </w:tabs>
+        <w:rPr>
+          <w:rFonts w:ascii="Times New Roman" w:hAnsi="Times New Roman" w:cs="Times New Roman"/>
+          <w:sz w:val="24"/>
+          <w:szCs w:val="24"/>
+        </w:rPr>
+      </w:pPr>
+      <w:r>
+        <w:rPr>
+          <w:rFonts w:ascii="Times New Roman" w:hAnsi="Times New Roman" w:cs="Times New Roman"/>
+          <w:sz w:val="24"/>
+          <w:szCs w:val="24"/>
+        </w:rPr>
+        <w:t>Then as a member of presentation layer, I have to know the overall flow of the system to design sample and user friendly UI web design</w:t>
+      </w:r>
+    </w:p>
+    <w:p>
+      <w:pPr>
+        <w:pStyle w:val="ListParagraph"/>
+        <w:numPr>
+          <w:ilvl w:val="0"/>
+          <w:numId w:val="8"/>
+        </w:numPr>
+        <w:tabs>
+          <w:tab w:val="left" w:pos="2707"/>
+        </w:tabs>
+        <w:rPr>
+          <w:rFonts w:ascii="Times New Roman" w:hAnsi="Times New Roman" w:cs="Times New Roman"/>
+          <w:sz w:val="24"/>
+          <w:szCs w:val="24"/>
+        </w:rPr>
+      </w:pPr>
+      <w:r>
+        <w:rPr>
+          <w:rFonts w:ascii="Times New Roman" w:hAnsi="Times New Roman" w:cs="Times New Roman"/>
+          <w:sz w:val="24"/>
+          <w:szCs w:val="24"/>
         </w:rPr>
         <w:lastRenderedPageBreak/>
-        <w:t>Deliverables &amp; interaction within the teams:</w:t>
+        <w:t>And I have to find the reference from internet about web design tools and to be suitable for the system</w:t>
       </w:r>
     </w:p>
     <w:p>
@@ -3120,32 +3745,39 @@
           <w:numId w:val="8"/>
         </w:numPr>
         <w:tabs>
-          <w:tab w:val="left" w:pos="1787"/>
-        </w:tabs>
-        <w:rPr>
-          <w:rFonts w:ascii="Times New Roman" w:hAnsi="Times New Roman" w:cs="Times New Roman"/>
-          <w:sz w:val="24"/>
-          <w:szCs w:val="24"/>
-        </w:rPr>
-      </w:pPr>
-    </w:p>
-    <w:p>
-      <w:pPr>
-        <w:rPr>
-          <w:rFonts w:ascii="Times New Roman" w:hAnsi="Times New Roman" w:cs="Times New Roman"/>
-          <w:sz w:val="24"/>
-          <w:szCs w:val="24"/>
-          <w:u w:val="single"/>
-        </w:rPr>
-      </w:pPr>
-      <w:r>
-        <w:rPr>
-          <w:rFonts w:ascii="Times New Roman" w:hAnsi="Times New Roman" w:cs="Times New Roman"/>
-          <w:sz w:val="24"/>
-          <w:szCs w:val="24"/>
-          <w:u w:val="single"/>
-        </w:rPr>
-        <w:t>Major Challenges &amp; Resolution:</w:t>
+          <w:tab w:val="left" w:pos="2707"/>
+        </w:tabs>
+        <w:rPr>
+          <w:rFonts w:ascii="Times New Roman" w:hAnsi="Times New Roman" w:cs="Times New Roman"/>
+          <w:sz w:val="24"/>
+          <w:szCs w:val="24"/>
+        </w:rPr>
+      </w:pPr>
+      <w:r>
+        <w:rPr>
+          <w:rFonts w:ascii="Times New Roman" w:hAnsi="Times New Roman" w:cs="Times New Roman"/>
+          <w:sz w:val="24"/>
+          <w:szCs w:val="24"/>
+        </w:rPr>
+        <w:t xml:space="preserve">Then we found and use the </w:t>
+      </w:r>
+      <w:proofErr w:type="spellStart"/>
+      <w:r>
+        <w:rPr>
+          <w:rFonts w:ascii="Times New Roman" w:hAnsi="Times New Roman" w:cs="Times New Roman"/>
+          <w:sz w:val="24"/>
+          <w:szCs w:val="24"/>
+        </w:rPr>
+        <w:t>Infragistics</w:t>
+      </w:r>
+      <w:proofErr w:type="spellEnd"/>
+      <w:r>
+        <w:rPr>
+          <w:rFonts w:ascii="Times New Roman" w:hAnsi="Times New Roman" w:cs="Times New Roman"/>
+          <w:sz w:val="24"/>
+          <w:szCs w:val="24"/>
+        </w:rPr>
+        <w:t xml:space="preserve"> UI tools to use easily</w:t>
       </w:r>
     </w:p>
     <w:p>
@@ -3164,6 +3796,64 @@
           <w:szCs w:val="24"/>
         </w:rPr>
       </w:pPr>
+      <w:r>
+        <w:rPr>
+          <w:rFonts w:ascii="Times New Roman" w:hAnsi="Times New Roman" w:cs="Times New Roman"/>
+          <w:sz w:val="24"/>
+          <w:szCs w:val="24"/>
+        </w:rPr>
+        <w:t>Another challenge is making all the forms work properly with and without the controller and event handler</w:t>
+      </w:r>
+    </w:p>
+    <w:p>
+      <w:pPr>
+        <w:pStyle w:val="ListParagraph"/>
+        <w:numPr>
+          <w:ilvl w:val="0"/>
+          <w:numId w:val="8"/>
+        </w:numPr>
+        <w:tabs>
+          <w:tab w:val="left" w:pos="2707"/>
+        </w:tabs>
+        <w:rPr>
+          <w:rFonts w:ascii="Times New Roman" w:hAnsi="Times New Roman" w:cs="Times New Roman"/>
+          <w:sz w:val="24"/>
+          <w:szCs w:val="24"/>
+        </w:rPr>
+      </w:pPr>
+      <w:r>
+        <w:rPr>
+          <w:rFonts w:ascii="Times New Roman" w:hAnsi="Times New Roman" w:cs="Times New Roman"/>
+          <w:sz w:val="24"/>
+          <w:szCs w:val="24"/>
+        </w:rPr>
+        <w:t>To overcome this, I search on the internet again for reference, and I also use the reference from text books, reading materials, teaching materials, examples and previous project</w:t>
+      </w:r>
+    </w:p>
+    <w:p>
+      <w:pPr>
+        <w:pStyle w:val="ListParagraph"/>
+        <w:numPr>
+          <w:ilvl w:val="0"/>
+          <w:numId w:val="8"/>
+        </w:numPr>
+        <w:tabs>
+          <w:tab w:val="left" w:pos="2707"/>
+        </w:tabs>
+        <w:rPr>
+          <w:rFonts w:ascii="Times New Roman" w:hAnsi="Times New Roman" w:cs="Times New Roman"/>
+          <w:sz w:val="24"/>
+          <w:szCs w:val="24"/>
+        </w:rPr>
+      </w:pPr>
+      <w:r>
+        <w:rPr>
+          <w:rFonts w:ascii="Times New Roman" w:hAnsi="Times New Roman" w:cs="Times New Roman"/>
+          <w:sz w:val="24"/>
+          <w:szCs w:val="24"/>
+        </w:rPr>
+        <w:t>Then I use the reference from the schools materials to overcome it</w:t>
+      </w:r>
     </w:p>
     <w:p>
       <w:pPr>
@@ -3207,17 +3897,325 @@
         <w:pStyle w:val="ListParagraph"/>
         <w:numPr>
           <w:ilvl w:val="0"/>
-          <w:numId w:val="10"/>
-        </w:numPr>
-        <w:tabs>
-          <w:tab w:val="left" w:pos="2427"/>
-        </w:tabs>
-        <w:rPr>
-          <w:rFonts w:ascii="Times New Roman" w:hAnsi="Times New Roman" w:cs="Times New Roman"/>
-          <w:sz w:val="24"/>
-          <w:szCs w:val="24"/>
-        </w:rPr>
-      </w:pPr>
+          <w:numId w:val="8"/>
+        </w:numPr>
+        <w:tabs>
+          <w:tab w:val="left" w:pos="2707"/>
+        </w:tabs>
+        <w:rPr>
+          <w:rFonts w:ascii="Times New Roman" w:hAnsi="Times New Roman" w:cs="Times New Roman"/>
+          <w:sz w:val="24"/>
+          <w:szCs w:val="24"/>
+        </w:rPr>
+      </w:pPr>
+      <w:r>
+        <w:rPr>
+          <w:rFonts w:ascii="Times New Roman" w:hAnsi="Times New Roman" w:cs="Times New Roman"/>
+          <w:sz w:val="24"/>
+          <w:szCs w:val="24"/>
+        </w:rPr>
+        <w:t>1 man-day for Project Planning</w:t>
+      </w:r>
+    </w:p>
+    <w:p>
+      <w:pPr>
+        <w:pStyle w:val="ListParagraph"/>
+        <w:numPr>
+          <w:ilvl w:val="0"/>
+          <w:numId w:val="8"/>
+        </w:numPr>
+        <w:tabs>
+          <w:tab w:val="left" w:pos="2707"/>
+        </w:tabs>
+        <w:rPr>
+          <w:rFonts w:ascii="Times New Roman" w:hAnsi="Times New Roman" w:cs="Times New Roman"/>
+          <w:sz w:val="24"/>
+          <w:szCs w:val="24"/>
+        </w:rPr>
+      </w:pPr>
+      <w:r>
+        <w:rPr>
+          <w:rFonts w:ascii="Times New Roman" w:hAnsi="Times New Roman" w:cs="Times New Roman"/>
+          <w:sz w:val="24"/>
+          <w:szCs w:val="24"/>
+        </w:rPr>
+        <w:t>1 man-day for Interviewing user</w:t>
+      </w:r>
+    </w:p>
+    <w:p>
+      <w:pPr>
+        <w:pStyle w:val="ListParagraph"/>
+        <w:numPr>
+          <w:ilvl w:val="0"/>
+          <w:numId w:val="8"/>
+        </w:numPr>
+        <w:tabs>
+          <w:tab w:val="left" w:pos="2707"/>
+        </w:tabs>
+        <w:rPr>
+          <w:rFonts w:ascii="Times New Roman" w:hAnsi="Times New Roman" w:cs="Times New Roman"/>
+          <w:sz w:val="24"/>
+          <w:szCs w:val="24"/>
+        </w:rPr>
+      </w:pPr>
+      <w:r>
+        <w:rPr>
+          <w:rFonts w:ascii="Times New Roman" w:hAnsi="Times New Roman" w:cs="Times New Roman"/>
+          <w:sz w:val="24"/>
+          <w:szCs w:val="24"/>
+        </w:rPr>
+        <w:t>1 man-day for Business Use Case Modeling</w:t>
+      </w:r>
+    </w:p>
+    <w:p>
+      <w:pPr>
+        <w:pStyle w:val="ListParagraph"/>
+        <w:numPr>
+          <w:ilvl w:val="0"/>
+          <w:numId w:val="8"/>
+        </w:numPr>
+        <w:tabs>
+          <w:tab w:val="left" w:pos="2707"/>
+        </w:tabs>
+        <w:rPr>
+          <w:rFonts w:ascii="Times New Roman" w:hAnsi="Times New Roman" w:cs="Times New Roman"/>
+          <w:sz w:val="24"/>
+          <w:szCs w:val="24"/>
+        </w:rPr>
+      </w:pPr>
+      <w:r>
+        <w:rPr>
+          <w:rFonts w:ascii="Times New Roman" w:hAnsi="Times New Roman" w:cs="Times New Roman"/>
+          <w:sz w:val="24"/>
+          <w:szCs w:val="24"/>
+        </w:rPr>
+        <w:t>1 man-day for Functional requirement</w:t>
+      </w:r>
+    </w:p>
+    <w:p>
+      <w:pPr>
+        <w:pStyle w:val="ListParagraph"/>
+        <w:numPr>
+          <w:ilvl w:val="0"/>
+          <w:numId w:val="8"/>
+        </w:numPr>
+        <w:tabs>
+          <w:tab w:val="left" w:pos="2707"/>
+        </w:tabs>
+        <w:rPr>
+          <w:rFonts w:ascii="Times New Roman" w:hAnsi="Times New Roman" w:cs="Times New Roman"/>
+          <w:sz w:val="24"/>
+          <w:szCs w:val="24"/>
+        </w:rPr>
+      </w:pPr>
+      <w:r>
+        <w:rPr>
+          <w:rFonts w:ascii="Times New Roman" w:hAnsi="Times New Roman" w:cs="Times New Roman"/>
+          <w:sz w:val="24"/>
+          <w:szCs w:val="24"/>
+        </w:rPr>
+        <w:t>1 man-day for Non-functional requirement</w:t>
+      </w:r>
+    </w:p>
+    <w:p>
+      <w:pPr>
+        <w:pStyle w:val="ListParagraph"/>
+        <w:numPr>
+          <w:ilvl w:val="0"/>
+          <w:numId w:val="8"/>
+        </w:numPr>
+        <w:tabs>
+          <w:tab w:val="left" w:pos="2707"/>
+        </w:tabs>
+        <w:rPr>
+          <w:rFonts w:ascii="Times New Roman" w:hAnsi="Times New Roman" w:cs="Times New Roman"/>
+          <w:sz w:val="24"/>
+          <w:szCs w:val="24"/>
+        </w:rPr>
+      </w:pPr>
+      <w:r>
+        <w:rPr>
+          <w:rFonts w:ascii="Times New Roman" w:hAnsi="Times New Roman" w:cs="Times New Roman"/>
+          <w:sz w:val="24"/>
+          <w:szCs w:val="24"/>
+        </w:rPr>
+        <w:t>1 man-day for UI Specification</w:t>
+      </w:r>
+    </w:p>
+    <w:p>
+      <w:pPr>
+        <w:pStyle w:val="ListParagraph"/>
+        <w:numPr>
+          <w:ilvl w:val="0"/>
+          <w:numId w:val="8"/>
+        </w:numPr>
+        <w:tabs>
+          <w:tab w:val="left" w:pos="2707"/>
+        </w:tabs>
+        <w:rPr>
+          <w:rFonts w:ascii="Times New Roman" w:hAnsi="Times New Roman" w:cs="Times New Roman"/>
+          <w:sz w:val="24"/>
+          <w:szCs w:val="24"/>
+        </w:rPr>
+      </w:pPr>
+      <w:r>
+        <w:rPr>
+          <w:rFonts w:ascii="Times New Roman" w:hAnsi="Times New Roman" w:cs="Times New Roman"/>
+          <w:sz w:val="24"/>
+          <w:szCs w:val="24"/>
+        </w:rPr>
+        <w:t>1 man-day for finalizing the UI Prototype</w:t>
+      </w:r>
+    </w:p>
+    <w:p>
+      <w:pPr>
+        <w:pStyle w:val="ListParagraph"/>
+        <w:numPr>
+          <w:ilvl w:val="0"/>
+          <w:numId w:val="8"/>
+        </w:numPr>
+        <w:tabs>
+          <w:tab w:val="left" w:pos="2707"/>
+        </w:tabs>
+        <w:rPr>
+          <w:rFonts w:ascii="Times New Roman" w:hAnsi="Times New Roman" w:cs="Times New Roman"/>
+          <w:sz w:val="24"/>
+          <w:szCs w:val="24"/>
+        </w:rPr>
+      </w:pPr>
+      <w:r>
+        <w:rPr>
+          <w:rFonts w:ascii="Times New Roman" w:hAnsi="Times New Roman" w:cs="Times New Roman"/>
+          <w:sz w:val="24"/>
+          <w:szCs w:val="24"/>
+        </w:rPr>
+        <w:t>1 man-day for UI Design Walkthrough with user</w:t>
+      </w:r>
+    </w:p>
+    <w:p>
+      <w:pPr>
+        <w:pStyle w:val="ListParagraph"/>
+        <w:numPr>
+          <w:ilvl w:val="0"/>
+          <w:numId w:val="8"/>
+        </w:numPr>
+        <w:tabs>
+          <w:tab w:val="left" w:pos="2707"/>
+        </w:tabs>
+        <w:rPr>
+          <w:rFonts w:ascii="Times New Roman" w:hAnsi="Times New Roman" w:cs="Times New Roman"/>
+          <w:sz w:val="24"/>
+          <w:szCs w:val="24"/>
+        </w:rPr>
+      </w:pPr>
+      <w:r>
+        <w:rPr>
+          <w:rFonts w:ascii="Times New Roman" w:hAnsi="Times New Roman" w:cs="Times New Roman"/>
+          <w:sz w:val="24"/>
+          <w:szCs w:val="24"/>
+        </w:rPr>
+        <w:t>2 man-day for Analysis Model</w:t>
+      </w:r>
+    </w:p>
+    <w:p>
+      <w:pPr>
+        <w:pStyle w:val="ListParagraph"/>
+        <w:numPr>
+          <w:ilvl w:val="0"/>
+          <w:numId w:val="8"/>
+        </w:numPr>
+        <w:tabs>
+          <w:tab w:val="left" w:pos="2707"/>
+        </w:tabs>
+        <w:rPr>
+          <w:rFonts w:ascii="Times New Roman" w:hAnsi="Times New Roman" w:cs="Times New Roman"/>
+          <w:sz w:val="24"/>
+          <w:szCs w:val="24"/>
+        </w:rPr>
+      </w:pPr>
+      <w:r>
+        <w:rPr>
+          <w:rFonts w:ascii="Times New Roman" w:hAnsi="Times New Roman" w:cs="Times New Roman"/>
+          <w:sz w:val="24"/>
+          <w:szCs w:val="24"/>
+        </w:rPr>
+        <w:t>6 man-day for UI Design and Coding</w:t>
+      </w:r>
+    </w:p>
+    <w:p>
+      <w:pPr>
+        <w:pStyle w:val="ListParagraph"/>
+        <w:numPr>
+          <w:ilvl w:val="0"/>
+          <w:numId w:val="8"/>
+        </w:numPr>
+        <w:tabs>
+          <w:tab w:val="left" w:pos="2707"/>
+        </w:tabs>
+        <w:rPr>
+          <w:rFonts w:ascii="Times New Roman" w:hAnsi="Times New Roman" w:cs="Times New Roman"/>
+          <w:sz w:val="24"/>
+          <w:szCs w:val="24"/>
+        </w:rPr>
+      </w:pPr>
+      <w:r>
+        <w:rPr>
+          <w:rFonts w:ascii="Times New Roman" w:hAnsi="Times New Roman" w:cs="Times New Roman"/>
+          <w:sz w:val="24"/>
+          <w:szCs w:val="24"/>
+        </w:rPr>
+        <w:t>1 man-day for Analysis and Design Clarification</w:t>
+      </w:r>
+    </w:p>
+    <w:p>
+      <w:pPr>
+        <w:pStyle w:val="ListParagraph"/>
+        <w:numPr>
+          <w:ilvl w:val="0"/>
+          <w:numId w:val="8"/>
+        </w:numPr>
+        <w:tabs>
+          <w:tab w:val="left" w:pos="2707"/>
+        </w:tabs>
+        <w:rPr>
+          <w:rFonts w:ascii="Times New Roman" w:hAnsi="Times New Roman" w:cs="Times New Roman"/>
+          <w:sz w:val="24"/>
+          <w:szCs w:val="24"/>
+        </w:rPr>
+      </w:pPr>
+      <w:r>
+        <w:rPr>
+          <w:rFonts w:ascii="Times New Roman" w:hAnsi="Times New Roman" w:cs="Times New Roman"/>
+          <w:sz w:val="24"/>
+          <w:szCs w:val="24"/>
+        </w:rPr>
+        <w:t>3 man-day for Integration Testing</w:t>
+      </w:r>
+    </w:p>
+    <w:p>
+      <w:pPr>
+        <w:pStyle w:val="ListParagraph"/>
+        <w:numPr>
+          <w:ilvl w:val="0"/>
+          <w:numId w:val="8"/>
+        </w:numPr>
+        <w:tabs>
+          <w:tab w:val="left" w:pos="2707"/>
+        </w:tabs>
+        <w:rPr>
+          <w:rFonts w:ascii="Times New Roman" w:hAnsi="Times New Roman" w:cs="Times New Roman"/>
+          <w:sz w:val="24"/>
+          <w:szCs w:val="24"/>
+        </w:rPr>
+      </w:pPr>
+      <w:r>
+        <w:rPr>
+          <w:rFonts w:ascii="Times New Roman" w:hAnsi="Times New Roman" w:cs="Times New Roman"/>
+          <w:sz w:val="24"/>
+          <w:szCs w:val="24"/>
+        </w:rPr>
+        <w:t>2 man-day for Documentation</w:t>
+      </w:r>
     </w:p>
     <w:p>
       <w:pPr>
@@ -3254,14 +4252,212 @@
           <w:szCs w:val="24"/>
         </w:rPr>
       </w:pPr>
-    </w:p>
-    <w:p>
-      <w:pPr>
+      <w:r>
+        <w:rPr>
+          <w:rFonts w:ascii="Times New Roman" w:hAnsi="Times New Roman" w:cs="Times New Roman"/>
+          <w:sz w:val="24"/>
+          <w:szCs w:val="24"/>
+        </w:rPr>
+        <w:t xml:space="preserve">During this AD Project, I have learnt </w:t>
+      </w:r>
+    </w:p>
+    <w:p>
+      <w:pPr>
+        <w:pStyle w:val="ListParagraph"/>
+        <w:numPr>
+          <w:ilvl w:val="1"/>
+          <w:numId w:val="14"/>
+        </w:numPr>
+        <w:ind w:left="1350" w:hanging="540"/>
+        <w:rPr>
+          <w:rFonts w:ascii="Times New Roman" w:hAnsi="Times New Roman" w:cs="Times New Roman"/>
+          <w:sz w:val="24"/>
+          <w:szCs w:val="24"/>
+        </w:rPr>
+      </w:pPr>
+      <w:r>
+        <w:rPr>
+          <w:rFonts w:ascii="Times New Roman" w:hAnsi="Times New Roman" w:cs="Times New Roman"/>
+          <w:sz w:val="24"/>
+          <w:szCs w:val="24"/>
+        </w:rPr>
+        <w:t>How to manage the time to finish the project on time</w:t>
+      </w:r>
+    </w:p>
+    <w:p>
+      <w:pPr>
+        <w:pStyle w:val="ListParagraph"/>
+        <w:numPr>
+          <w:ilvl w:val="1"/>
+          <w:numId w:val="14"/>
+        </w:numPr>
+        <w:ind w:left="1350" w:hanging="540"/>
+        <w:rPr>
+          <w:rFonts w:ascii="Times New Roman" w:hAnsi="Times New Roman" w:cs="Times New Roman"/>
+          <w:sz w:val="24"/>
+          <w:szCs w:val="24"/>
+        </w:rPr>
+      </w:pPr>
+      <w:r>
+        <w:rPr>
+          <w:rFonts w:ascii="Times New Roman" w:hAnsi="Times New Roman" w:cs="Times New Roman"/>
+          <w:sz w:val="24"/>
+          <w:szCs w:val="24"/>
+        </w:rPr>
+        <w:t>How to act like professionalism</w:t>
+      </w:r>
+    </w:p>
+    <w:p>
+      <w:pPr>
+        <w:pStyle w:val="ListParagraph"/>
+        <w:numPr>
+          <w:ilvl w:val="1"/>
+          <w:numId w:val="14"/>
+        </w:numPr>
+        <w:ind w:left="1350" w:hanging="540"/>
+        <w:rPr>
+          <w:rFonts w:ascii="Times New Roman" w:hAnsi="Times New Roman" w:cs="Times New Roman"/>
+          <w:sz w:val="24"/>
+          <w:szCs w:val="24"/>
+        </w:rPr>
+      </w:pPr>
+      <w:r>
+        <w:rPr>
+          <w:rFonts w:ascii="Times New Roman" w:hAnsi="Times New Roman" w:cs="Times New Roman"/>
+          <w:sz w:val="24"/>
+          <w:szCs w:val="24"/>
+        </w:rPr>
+        <w:t>How to design the UI design and coding to get bug free system</w:t>
+      </w:r>
+    </w:p>
+    <w:p>
+      <w:pPr>
+        <w:pStyle w:val="ListParagraph"/>
+        <w:numPr>
+          <w:ilvl w:val="1"/>
+          <w:numId w:val="14"/>
+        </w:numPr>
+        <w:ind w:left="1350" w:hanging="540"/>
+        <w:rPr>
+          <w:rFonts w:ascii="Times New Roman" w:hAnsi="Times New Roman" w:cs="Times New Roman"/>
+          <w:sz w:val="24"/>
+          <w:szCs w:val="24"/>
+        </w:rPr>
+      </w:pPr>
+      <w:r>
+        <w:rPr>
+          <w:rFonts w:ascii="Times New Roman" w:hAnsi="Times New Roman" w:cs="Times New Roman"/>
+          <w:sz w:val="24"/>
+          <w:szCs w:val="24"/>
+        </w:rPr>
+        <w:t>More about Work Breakdown Structure, Analysis Workflow Model and Project Managing</w:t>
+      </w:r>
+    </w:p>
+    <w:p>
+      <w:pPr>
+        <w:pStyle w:val="ListParagraph"/>
+        <w:numPr>
+          <w:ilvl w:val="1"/>
+          <w:numId w:val="14"/>
+        </w:numPr>
+        <w:ind w:left="1350" w:hanging="540"/>
+        <w:rPr>
+          <w:rFonts w:ascii="Times New Roman" w:hAnsi="Times New Roman" w:cs="Times New Roman"/>
+          <w:sz w:val="24"/>
+          <w:szCs w:val="24"/>
+        </w:rPr>
+      </w:pPr>
+      <w:r>
+        <w:rPr>
+          <w:rFonts w:ascii="Times New Roman" w:hAnsi="Times New Roman" w:cs="Times New Roman"/>
+          <w:sz w:val="24"/>
+          <w:szCs w:val="24"/>
+        </w:rPr>
+        <w:t>More experience in Asp.Net using C# language and more familiar with Microsoft Visual Studio 2010, Email Notification with schedule and layering system</w:t>
+      </w:r>
+    </w:p>
+    <w:p>
+      <w:pPr>
+        <w:pStyle w:val="ListParagraph"/>
+        <w:numPr>
+          <w:ilvl w:val="0"/>
+          <w:numId w:val="13"/>
+        </w:numPr>
         <w:tabs>
           <w:tab w:val="left" w:pos="2880"/>
         </w:tabs>
         <w:rPr>
           <w:rFonts w:ascii="Times New Roman" w:hAnsi="Times New Roman" w:cs="Times New Roman"/>
+          <w:sz w:val="24"/>
+          <w:szCs w:val="24"/>
+        </w:rPr>
+      </w:pPr>
+      <w:r>
+        <w:rPr>
+          <w:rFonts w:ascii="Times New Roman" w:hAnsi="Times New Roman" w:cs="Times New Roman"/>
+          <w:sz w:val="24"/>
+          <w:szCs w:val="24"/>
+        </w:rPr>
+        <w:t>And then I got more practice in working with team and to be finish the parts which I have taken on time</w:t>
+      </w:r>
+    </w:p>
+    <w:p>
+      <w:pPr>
+        <w:pStyle w:val="ListParagraph"/>
+        <w:numPr>
+          <w:ilvl w:val="0"/>
+          <w:numId w:val="13"/>
+        </w:numPr>
+        <w:tabs>
+          <w:tab w:val="left" w:pos="2880"/>
+        </w:tabs>
+        <w:rPr>
+          <w:rFonts w:ascii="Times New Roman" w:hAnsi="Times New Roman" w:cs="Times New Roman"/>
+          <w:sz w:val="24"/>
+          <w:szCs w:val="24"/>
+        </w:rPr>
+      </w:pPr>
+      <w:r>
+        <w:rPr>
+          <w:rFonts w:ascii="Times New Roman" w:hAnsi="Times New Roman" w:cs="Times New Roman"/>
+          <w:sz w:val="24"/>
+          <w:szCs w:val="24"/>
+        </w:rPr>
+        <w:t>Then I got in experience about meeting with users and preparing documentation and meeting minutes</w:t>
+      </w:r>
+    </w:p>
+    <w:p>
+      <w:pPr>
+        <w:pStyle w:val="ListParagraph"/>
+        <w:numPr>
+          <w:ilvl w:val="0"/>
+          <w:numId w:val="13"/>
+        </w:numPr>
+        <w:tabs>
+          <w:tab w:val="left" w:pos="2880"/>
+        </w:tabs>
+        <w:rPr>
+          <w:rFonts w:ascii="Times New Roman" w:hAnsi="Times New Roman" w:cs="Times New Roman"/>
+          <w:sz w:val="24"/>
+          <w:szCs w:val="24"/>
+        </w:rPr>
+      </w:pPr>
+      <w:r>
+        <w:rPr>
+          <w:rFonts w:ascii="Times New Roman" w:hAnsi="Times New Roman" w:cs="Times New Roman"/>
+          <w:sz w:val="24"/>
+          <w:szCs w:val="24"/>
+        </w:rPr>
+        <w:t xml:space="preserve"> Finally, I gain more knowledge and experience in system analyst fields</w:t>
+      </w:r>
+    </w:p>
+    <w:p>
+      <w:pPr>
+        <w:tabs>
+          <w:tab w:val="left" w:pos="2880"/>
+        </w:tabs>
+        <w:rPr>
+          <w:rFonts w:ascii="Times New Roman" w:hAnsi="Times New Roman" w:cs="Times New Roman"/>
           <w:b/>
           <w:sz w:val="24"/>
           <w:szCs w:val="24"/>
@@ -3291,6 +4487,7 @@
           <w:szCs w:val="24"/>
           <w:u w:val="single"/>
         </w:rPr>
+        <w:lastRenderedPageBreak/>
         <w:t>Zin</w:t>
       </w:r>
       <w:proofErr w:type="spellEnd"/>
@@ -3585,7 +4782,7 @@
 </file>
 
 <file path=word/numbering.xml><?xml version="1.0" encoding="utf-8"?>
-<w:numbering xmlns:wpc="http://schemas.microsoft.com/office/word/2010/wordprocessingCanvas" xmlns:mc="http://schemas.openxmlformats.org/markup-compatibility/2006" xmlns:o="urn:schemas-microsoft-com:office:office" xmlns:r="http://schemas.openxmlformats.org/officeDocument/2006/relationships" xmlns:m="http://schemas.openxmlformats.org/officeDocument/2006/math" xmlns:v="urn:schemas-microsoft-com:vml" xmlns:wp14="http://schemas.microsoft.com/office/word/2010/wordprocessingDrawing" xmlns:wp="http://schemas.openxmlformats.org/drawingml/2006/wordprocessingDrawing" xmlns:w10="urn:schemas-microsoft-com:office:word" xmlns:w="http://schemas.openxmlformats.org/wordprocessingml/2006/main" xmlns:w14="http://schemas.microsoft.com/office/word/2010/wordml" xmlns:wpg="http://schemas.microsoft.com/office/word/2010/wordprocessingGroup" xmlns:wpi="http://schemas.microsoft.com/office/word/2010/wordprocessingInk" xmlns:wne="http://schemas.microsoft.com/office/word/2006/wordml" xmlns:wps="http://schemas.microsoft.com/office/word/2010/wordprocessingShape" mc:Ignorable="w14 wp14">
+<w:numbering xmlns:ve="http://schemas.openxmlformats.org/markup-compatibility/2006" xmlns:o="urn:schemas-microsoft-com:office:office" xmlns:r="http://schemas.openxmlformats.org/officeDocument/2006/relationships" xmlns:m="http://schemas.openxmlformats.org/officeDocument/2006/math" xmlns:v="urn:schemas-microsoft-com:vml" xmlns:wp="http://schemas.openxmlformats.org/drawingml/2006/wordprocessingDrawing" xmlns:w10="urn:schemas-microsoft-com:office:word" xmlns:w="http://schemas.openxmlformats.org/wordprocessingml/2006/main" xmlns:wne="http://schemas.microsoft.com/office/word/2006/wordml">
   <w:abstractNum w:abstractNumId="0">
     <w:nsid w:val="19080EFA"/>
     <w:multiLevelType w:val="hybridMultilevel"/>
@@ -4941,6 +6138,232 @@
       </w:pPr>
       <w:rPr>
         <w:rFonts w:ascii="Courier New" w:hAnsi="Courier New" w:cs="Courier New" w:hint="default"/>
+      </w:rPr>
+    </w:lvl>
+    <w:lvl w:ilvl="2" w:tplc="04090005" w:tentative="1">
+      <w:start w:val="1"/>
+      <w:numFmt w:val="bullet"/>
+      <w:lvlText w:val=""/>
+      <w:lvlJc w:val="left"/>
+      <w:pPr>
+        <w:ind w:left="2160" w:hanging="360"/>
+      </w:pPr>
+      <w:rPr>
+        <w:rFonts w:ascii="Wingdings" w:hAnsi="Wingdings" w:hint="default"/>
+      </w:rPr>
+    </w:lvl>
+    <w:lvl w:ilvl="3" w:tplc="04090001" w:tentative="1">
+      <w:start w:val="1"/>
+      <w:numFmt w:val="bullet"/>
+      <w:lvlText w:val=""/>
+      <w:lvlJc w:val="left"/>
+      <w:pPr>
+        <w:ind w:left="2880" w:hanging="360"/>
+      </w:pPr>
+      <w:rPr>
+        <w:rFonts w:ascii="Symbol" w:hAnsi="Symbol" w:hint="default"/>
+      </w:rPr>
+    </w:lvl>
+    <w:lvl w:ilvl="4" w:tplc="04090003" w:tentative="1">
+      <w:start w:val="1"/>
+      <w:numFmt w:val="bullet"/>
+      <w:lvlText w:val="o"/>
+      <w:lvlJc w:val="left"/>
+      <w:pPr>
+        <w:ind w:left="3600" w:hanging="360"/>
+      </w:pPr>
+      <w:rPr>
+        <w:rFonts w:ascii="Courier New" w:hAnsi="Courier New" w:cs="Courier New" w:hint="default"/>
+      </w:rPr>
+    </w:lvl>
+    <w:lvl w:ilvl="5" w:tplc="04090005" w:tentative="1">
+      <w:start w:val="1"/>
+      <w:numFmt w:val="bullet"/>
+      <w:lvlText w:val=""/>
+      <w:lvlJc w:val="left"/>
+      <w:pPr>
+        <w:ind w:left="4320" w:hanging="360"/>
+      </w:pPr>
+      <w:rPr>
+        <w:rFonts w:ascii="Wingdings" w:hAnsi="Wingdings" w:hint="default"/>
+      </w:rPr>
+    </w:lvl>
+    <w:lvl w:ilvl="6" w:tplc="04090001" w:tentative="1">
+      <w:start w:val="1"/>
+      <w:numFmt w:val="bullet"/>
+      <w:lvlText w:val=""/>
+      <w:lvlJc w:val="left"/>
+      <w:pPr>
+        <w:ind w:left="5040" w:hanging="360"/>
+      </w:pPr>
+      <w:rPr>
+        <w:rFonts w:ascii="Symbol" w:hAnsi="Symbol" w:hint="default"/>
+      </w:rPr>
+    </w:lvl>
+    <w:lvl w:ilvl="7" w:tplc="04090003" w:tentative="1">
+      <w:start w:val="1"/>
+      <w:numFmt w:val="bullet"/>
+      <w:lvlText w:val="o"/>
+      <w:lvlJc w:val="left"/>
+      <w:pPr>
+        <w:ind w:left="5760" w:hanging="360"/>
+      </w:pPr>
+      <w:rPr>
+        <w:rFonts w:ascii="Courier New" w:hAnsi="Courier New" w:cs="Courier New" w:hint="default"/>
+      </w:rPr>
+    </w:lvl>
+    <w:lvl w:ilvl="8" w:tplc="04090005" w:tentative="1">
+      <w:start w:val="1"/>
+      <w:numFmt w:val="bullet"/>
+      <w:lvlText w:val=""/>
+      <w:lvlJc w:val="left"/>
+      <w:pPr>
+        <w:ind w:left="6480" w:hanging="360"/>
+      </w:pPr>
+      <w:rPr>
+        <w:rFonts w:ascii="Wingdings" w:hAnsi="Wingdings" w:hint="default"/>
+      </w:rPr>
+    </w:lvl>
+  </w:abstractNum>
+  <w:abstractNum w:abstractNumId="13">
+    <w:nsid w:val="742F7A1E"/>
+    <w:multiLevelType w:val="hybridMultilevel"/>
+    <w:tmpl w:val="50C63098"/>
+    <w:lvl w:ilvl="0" w:tplc="FCF4CEB8">
+      <w:start w:val="1"/>
+      <w:numFmt w:val="bullet"/>
+      <w:lvlText w:val="-"/>
+      <w:lvlJc w:val="left"/>
+      <w:pPr>
+        <w:ind w:left="1080" w:hanging="360"/>
+      </w:pPr>
+      <w:rPr>
+        <w:rFonts w:ascii="Calibri" w:eastAsiaTheme="minorHAnsi" w:hAnsi="Calibri" w:cs="Calibri" w:hint="default"/>
+      </w:rPr>
+    </w:lvl>
+    <w:lvl w:ilvl="1" w:tplc="04090005">
+      <w:start w:val="1"/>
+      <w:numFmt w:val="bullet"/>
+      <w:lvlText w:val=""/>
+      <w:lvlJc w:val="left"/>
+      <w:pPr>
+        <w:ind w:left="1800" w:hanging="360"/>
+      </w:pPr>
+      <w:rPr>
+        <w:rFonts w:ascii="Wingdings" w:hAnsi="Wingdings" w:hint="default"/>
+      </w:rPr>
+    </w:lvl>
+    <w:lvl w:ilvl="2" w:tplc="04090005" w:tentative="1">
+      <w:start w:val="1"/>
+      <w:numFmt w:val="bullet"/>
+      <w:lvlText w:val=""/>
+      <w:lvlJc w:val="left"/>
+      <w:pPr>
+        <w:ind w:left="2520" w:hanging="360"/>
+      </w:pPr>
+      <w:rPr>
+        <w:rFonts w:ascii="Wingdings" w:hAnsi="Wingdings" w:hint="default"/>
+      </w:rPr>
+    </w:lvl>
+    <w:lvl w:ilvl="3" w:tplc="04090001" w:tentative="1">
+      <w:start w:val="1"/>
+      <w:numFmt w:val="bullet"/>
+      <w:lvlText w:val=""/>
+      <w:lvlJc w:val="left"/>
+      <w:pPr>
+        <w:ind w:left="3240" w:hanging="360"/>
+      </w:pPr>
+      <w:rPr>
+        <w:rFonts w:ascii="Symbol" w:hAnsi="Symbol" w:hint="default"/>
+      </w:rPr>
+    </w:lvl>
+    <w:lvl w:ilvl="4" w:tplc="04090003" w:tentative="1">
+      <w:start w:val="1"/>
+      <w:numFmt w:val="bullet"/>
+      <w:lvlText w:val="o"/>
+      <w:lvlJc w:val="left"/>
+      <w:pPr>
+        <w:ind w:left="3960" w:hanging="360"/>
+      </w:pPr>
+      <w:rPr>
+        <w:rFonts w:ascii="Courier New" w:hAnsi="Courier New" w:cs="Courier New" w:hint="default"/>
+      </w:rPr>
+    </w:lvl>
+    <w:lvl w:ilvl="5" w:tplc="04090005" w:tentative="1">
+      <w:start w:val="1"/>
+      <w:numFmt w:val="bullet"/>
+      <w:lvlText w:val=""/>
+      <w:lvlJc w:val="left"/>
+      <w:pPr>
+        <w:ind w:left="4680" w:hanging="360"/>
+      </w:pPr>
+      <w:rPr>
+        <w:rFonts w:ascii="Wingdings" w:hAnsi="Wingdings" w:hint="default"/>
+      </w:rPr>
+    </w:lvl>
+    <w:lvl w:ilvl="6" w:tplc="04090001" w:tentative="1">
+      <w:start w:val="1"/>
+      <w:numFmt w:val="bullet"/>
+      <w:lvlText w:val=""/>
+      <w:lvlJc w:val="left"/>
+      <w:pPr>
+        <w:ind w:left="5400" w:hanging="360"/>
+      </w:pPr>
+      <w:rPr>
+        <w:rFonts w:ascii="Symbol" w:hAnsi="Symbol" w:hint="default"/>
+      </w:rPr>
+    </w:lvl>
+    <w:lvl w:ilvl="7" w:tplc="04090003" w:tentative="1">
+      <w:start w:val="1"/>
+      <w:numFmt w:val="bullet"/>
+      <w:lvlText w:val="o"/>
+      <w:lvlJc w:val="left"/>
+      <w:pPr>
+        <w:ind w:left="6120" w:hanging="360"/>
+      </w:pPr>
+      <w:rPr>
+        <w:rFonts w:ascii="Courier New" w:hAnsi="Courier New" w:cs="Courier New" w:hint="default"/>
+      </w:rPr>
+    </w:lvl>
+    <w:lvl w:ilvl="8" w:tplc="04090005" w:tentative="1">
+      <w:start w:val="1"/>
+      <w:numFmt w:val="bullet"/>
+      <w:lvlText w:val=""/>
+      <w:lvlJc w:val="left"/>
+      <w:pPr>
+        <w:ind w:left="6840" w:hanging="360"/>
+      </w:pPr>
+      <w:rPr>
+        <w:rFonts w:ascii="Wingdings" w:hAnsi="Wingdings" w:hint="default"/>
+      </w:rPr>
+    </w:lvl>
+  </w:abstractNum>
+  <w:abstractNum w:abstractNumId="14">
+    <w:nsid w:val="7E9728C8"/>
+    <w:multiLevelType w:val="hybridMultilevel"/>
+    <w:tmpl w:val="76DEBECC"/>
+    <w:lvl w:ilvl="0" w:tplc="04090005">
+      <w:start w:val="1"/>
+      <w:numFmt w:val="bullet"/>
+      <w:lvlText w:val=""/>
+      <w:lvlJc w:val="left"/>
+      <w:pPr>
+        <w:ind w:left="720" w:hanging="360"/>
+      </w:pPr>
+      <w:rPr>
+        <w:rFonts w:ascii="Wingdings" w:hAnsi="Wingdings" w:hint="default"/>
+      </w:rPr>
+    </w:lvl>
+    <w:lvl w:ilvl="1" w:tplc="04090005">
+      <w:start w:val="1"/>
+      <w:numFmt w:val="bullet"/>
+      <w:lvlText w:val=""/>
+      <w:lvlJc w:val="left"/>
+      <w:pPr>
+        <w:ind w:left="1440" w:hanging="360"/>
+      </w:pPr>
+      <w:rPr>
+        <w:rFonts w:ascii="Wingdings" w:hAnsi="Wingdings" w:hint="default"/>
       </w:rPr>
     </w:lvl>
     <w:lvl w:ilvl="2" w:tplc="04090005" w:tentative="1">
@@ -5067,11 +6490,17 @@
   <w:num w:numId="13">
     <w:abstractNumId w:val="0"/>
   </w:num>
+  <w:num w:numId="14">
+    <w:abstractNumId w:val="13"/>
+  </w:num>
+  <w:num w:numId="15">
+    <w:abstractNumId w:val="14"/>
+  </w:num>
 </w:numbering>
 </file>
 
 <file path=word/styles.xml><?xml version="1.0" encoding="utf-8"?>
-<w:styles xmlns:mc="http://schemas.openxmlformats.org/markup-compatibility/2006" xmlns:r="http://schemas.openxmlformats.org/officeDocument/2006/relationships" xmlns:w="http://schemas.openxmlformats.org/wordprocessingml/2006/main" xmlns:w14="http://schemas.microsoft.com/office/word/2010/wordml" mc:Ignorable="w14">
+<w:styles xmlns:r="http://schemas.openxmlformats.org/officeDocument/2006/relationships" xmlns:w="http://schemas.openxmlformats.org/wordprocessingml/2006/main">
   <w:docDefaults>
     <w:rPrDefault>
       <w:rPr>
@@ -5229,6 +6658,7 @@
   <w:style w:type="paragraph" w:default="1" w:styleId="Normal">
     <w:name w:val="Normal"/>
     <w:qFormat/>
+    <w:rsid w:val="000D2E5F"/>
   </w:style>
   <w:style w:type="character" w:default="1" w:styleId="DefaultParagraphFont">
     <w:name w:val="Default Paragraph Font"/>
@@ -5241,6 +6671,7 @@
     <w:uiPriority w:val="99"/>
     <w:semiHidden/>
     <w:unhideWhenUsed/>
+    <w:qFormat/>
     <w:tblPr>
       <w:tblInd w:w="0" w:type="dxa"/>
       <w:tblCellMar>

</xml_diff>